<commit_message>
Analiza rynku + poprawki
</commit_message>
<xml_diff>
--- a/documentation/Projekt systemu.docx
+++ b/documentation/Projekt systemu.docx
@@ -1695,7 +1695,7 @@
       <w:pPr>
         <w:pStyle w:val="Akapitzlist"/>
         <w:numPr>
-          <w:ilvl w:val="1"/>
+          <w:ilvl w:val="0"/>
           <w:numId w:val="1"/>
         </w:numPr>
         <w:spacing w:line="360" w:lineRule="auto"/>
@@ -1709,7 +1709,21 @@
           <w:rFonts w:ascii="Calibri" w:hAnsi="Calibri" w:cs="Calibri"/>
           <w:sz w:val="24"/>
         </w:rPr>
-        <w:t>Usuwanie zlecenia.</w:t>
+        <w:t>Wyświetlanie szczegółów danego zlecenia</w:t>
+      </w:r>
+      <w:r>
+        <w:rPr>
+          <w:rFonts w:ascii="Calibri" w:hAnsi="Calibri" w:cs="Calibri"/>
+          <w:sz w:val="24"/>
+        </w:rPr>
+        <w:t xml:space="preserve"> (podgląd)</w:t>
+      </w:r>
+      <w:r>
+        <w:rPr>
+          <w:rFonts w:ascii="Calibri" w:hAnsi="Calibri" w:cs="Calibri"/>
+          <w:sz w:val="24"/>
+        </w:rPr>
+        <w:t>.</w:t>
       </w:r>
     </w:p>
     <w:p>
@@ -1730,77 +1744,7 @@
           <w:rFonts w:ascii="Calibri" w:hAnsi="Calibri" w:cs="Calibri"/>
           <w:sz w:val="24"/>
         </w:rPr>
-        <w:t>Wyświetlanie szczegółów danego zlecenia</w:t>
-      </w:r>
-      <w:r>
-        <w:rPr>
-          <w:rFonts w:ascii="Calibri" w:hAnsi="Calibri" w:cs="Calibri"/>
-          <w:sz w:val="24"/>
-        </w:rPr>
-        <w:t>.</w:t>
-      </w:r>
-    </w:p>
-    <w:p>
-      <w:pPr>
-        <w:pStyle w:val="Akapitzlist"/>
-        <w:numPr>
-          <w:ilvl w:val="1"/>
-          <w:numId w:val="1"/>
-        </w:numPr>
-        <w:spacing w:line="360" w:lineRule="auto"/>
-        <w:rPr>
-          <w:rFonts w:ascii="Calibri" w:hAnsi="Calibri" w:cs="Calibri"/>
-          <w:sz w:val="24"/>
-        </w:rPr>
-      </w:pPr>
-      <w:r>
-        <w:rPr>
-          <w:rFonts w:ascii="Calibri" w:hAnsi="Calibri" w:cs="Calibri"/>
-          <w:sz w:val="24"/>
-        </w:rPr>
-        <w:t>Wyświetlanie adresu.</w:t>
-      </w:r>
-    </w:p>
-    <w:p>
-      <w:pPr>
-        <w:pStyle w:val="Akapitzlist"/>
-        <w:numPr>
-          <w:ilvl w:val="1"/>
-          <w:numId w:val="1"/>
-        </w:numPr>
-        <w:spacing w:line="360" w:lineRule="auto"/>
-        <w:rPr>
-          <w:rFonts w:ascii="Calibri" w:hAnsi="Calibri" w:cs="Calibri"/>
-          <w:sz w:val="24"/>
-        </w:rPr>
-      </w:pPr>
-      <w:r>
-        <w:rPr>
-          <w:rFonts w:ascii="Calibri" w:hAnsi="Calibri" w:cs="Calibri"/>
-          <w:sz w:val="24"/>
-        </w:rPr>
-        <w:t>Wyświetlanie danych klienta.</w:t>
-      </w:r>
-    </w:p>
-    <w:p>
-      <w:pPr>
-        <w:pStyle w:val="Akapitzlist"/>
-        <w:numPr>
-          <w:ilvl w:val="1"/>
-          <w:numId w:val="1"/>
-        </w:numPr>
-        <w:spacing w:line="360" w:lineRule="auto"/>
-        <w:rPr>
-          <w:rFonts w:ascii="Calibri" w:hAnsi="Calibri" w:cs="Calibri"/>
-          <w:sz w:val="24"/>
-        </w:rPr>
-      </w:pPr>
-      <w:r>
-        <w:rPr>
-          <w:rFonts w:ascii="Calibri" w:hAnsi="Calibri" w:cs="Calibri"/>
-          <w:sz w:val="24"/>
-        </w:rPr>
-        <w:t>Wyświetlanie danych przesyłki.</w:t>
+        <w:t>Rozdysponowanie zleceń między kierowców.</w:t>
       </w:r>
     </w:p>
     <w:p>
@@ -1821,7 +1765,7 @@
           <w:rFonts w:ascii="Calibri" w:hAnsi="Calibri" w:cs="Calibri"/>
           <w:sz w:val="24"/>
         </w:rPr>
-        <w:t>Rozdysponowanie zleceń między kierowców.</w:t>
+        <w:t>Zapisywanie planowanej trasy.</w:t>
       </w:r>
     </w:p>
     <w:p>
@@ -1842,7 +1786,7 @@
           <w:rFonts w:ascii="Calibri" w:hAnsi="Calibri" w:cs="Calibri"/>
           <w:sz w:val="24"/>
         </w:rPr>
-        <w:t>Zapisywanie planowanej trasy.</w:t>
+        <w:t>Orientacyjna wycena usługi.</w:t>
       </w:r>
     </w:p>
     <w:p>
@@ -1863,7 +1807,7 @@
           <w:rFonts w:ascii="Calibri" w:hAnsi="Calibri" w:cs="Calibri"/>
           <w:sz w:val="24"/>
         </w:rPr>
-        <w:t>Orientacyjna wycena usługi.</w:t>
+        <w:t>Wyświetlanie zleceń w kolejności chronologicznej.</w:t>
       </w:r>
     </w:p>
     <w:p>
@@ -1884,7 +1828,34 @@
           <w:rFonts w:ascii="Calibri" w:hAnsi="Calibri" w:cs="Calibri"/>
           <w:sz w:val="24"/>
         </w:rPr>
-        <w:t>Wyświetlanie zleceń w kolejności chronologicznej.</w:t>
+        <w:t>Szybki podgląd danego zlecenia.</w:t>
+      </w:r>
+    </w:p>
+    <w:p>
+      <w:pPr>
+        <w:spacing w:line="360" w:lineRule="auto"/>
+        <w:rPr>
+          <w:rFonts w:ascii="Calibri" w:hAnsi="Calibri" w:cs="Calibri"/>
+          <w:sz w:val="24"/>
+        </w:rPr>
+      </w:pPr>
+    </w:p>
+    <w:p>
+      <w:pPr>
+        <w:spacing w:line="360" w:lineRule="auto"/>
+        <w:rPr>
+          <w:rFonts w:ascii="Calibri" w:hAnsi="Calibri" w:cs="Calibri"/>
+          <w:b/>
+          <w:sz w:val="24"/>
+        </w:rPr>
+      </w:pPr>
+      <w:r>
+        <w:rPr>
+          <w:rFonts w:ascii="Calibri" w:hAnsi="Calibri" w:cs="Calibri"/>
+          <w:b/>
+          <w:sz w:val="24"/>
+        </w:rPr>
+        <w:t>WYMAGANIA NIEFUNKCJONALNE</w:t>
       </w:r>
     </w:p>
     <w:p>
@@ -1905,34 +1876,7 @@
           <w:rFonts w:ascii="Calibri" w:hAnsi="Calibri" w:cs="Calibri"/>
           <w:sz w:val="24"/>
         </w:rPr>
-        <w:t>Szybki podgląd danego zlecenia.</w:t>
-      </w:r>
-    </w:p>
-    <w:p>
-      <w:pPr>
-        <w:spacing w:line="360" w:lineRule="auto"/>
-        <w:rPr>
-          <w:rFonts w:ascii="Calibri" w:hAnsi="Calibri" w:cs="Calibri"/>
-          <w:sz w:val="24"/>
-        </w:rPr>
-      </w:pPr>
-    </w:p>
-    <w:p>
-      <w:pPr>
-        <w:spacing w:line="360" w:lineRule="auto"/>
-        <w:rPr>
-          <w:rFonts w:ascii="Calibri" w:hAnsi="Calibri" w:cs="Calibri"/>
-          <w:b/>
-          <w:sz w:val="24"/>
-        </w:rPr>
-      </w:pPr>
-      <w:r>
-        <w:rPr>
-          <w:rFonts w:ascii="Calibri" w:hAnsi="Calibri" w:cs="Calibri"/>
-          <w:b/>
-          <w:sz w:val="24"/>
-        </w:rPr>
-        <w:t>WYMAGANIA NIEFUNKCJONALNE</w:t>
+        <w:t>Użytkownik posiada dostęp do Internetu.</w:t>
       </w:r>
     </w:p>
     <w:p>
@@ -1953,7 +1897,28 @@
           <w:rFonts w:ascii="Calibri" w:hAnsi="Calibri" w:cs="Calibri"/>
           <w:sz w:val="24"/>
         </w:rPr>
-        <w:t>Użytkownik posiada dostęp do Internetu.</w:t>
+        <w:t xml:space="preserve">Użytkownik </w:t>
+      </w:r>
+      <w:r>
+        <w:rPr>
+          <w:rFonts w:ascii="Calibri" w:hAnsi="Calibri" w:cs="Calibri"/>
+          <w:sz w:val="24"/>
+        </w:rPr>
+        <w:t xml:space="preserve">jest pracownikiem firmy </w:t>
+      </w:r>
+      <w:r>
+        <w:rPr>
+          <w:rFonts w:ascii="Calibri" w:hAnsi="Calibri" w:cs="Calibri"/>
+          <w:sz w:val="24"/>
+        </w:rPr>
+        <w:t>spedycyjnej</w:t>
+      </w:r>
+      <w:r>
+        <w:rPr>
+          <w:rFonts w:ascii="Calibri" w:hAnsi="Calibri" w:cs="Calibri"/>
+          <w:sz w:val="24"/>
+        </w:rPr>
+        <w:t>.</w:t>
       </w:r>
     </w:p>
     <w:p>
@@ -1974,28 +1939,7 @@
           <w:rFonts w:ascii="Calibri" w:hAnsi="Calibri" w:cs="Calibri"/>
           <w:sz w:val="24"/>
         </w:rPr>
-        <w:t xml:space="preserve">Użytkownik </w:t>
-      </w:r>
-      <w:r>
-        <w:rPr>
-          <w:rFonts w:ascii="Calibri" w:hAnsi="Calibri" w:cs="Calibri"/>
-          <w:sz w:val="24"/>
-        </w:rPr>
-        <w:t xml:space="preserve">jest pracownikiem firmy </w:t>
-      </w:r>
-      <w:r>
-        <w:rPr>
-          <w:rFonts w:ascii="Calibri" w:hAnsi="Calibri" w:cs="Calibri"/>
-          <w:sz w:val="24"/>
-        </w:rPr>
-        <w:t>spedycyjnej</w:t>
-      </w:r>
-      <w:r>
-        <w:rPr>
-          <w:rFonts w:ascii="Calibri" w:hAnsi="Calibri" w:cs="Calibri"/>
-          <w:sz w:val="24"/>
-        </w:rPr>
-        <w:t>.</w:t>
+        <w:t>Aplikacja jest dostępna zarówno z poziomu komputera jak i urządzenia mobilnego.</w:t>
       </w:r>
     </w:p>
     <w:p>
@@ -2016,7 +1960,7 @@
           <w:rFonts w:ascii="Calibri" w:hAnsi="Calibri" w:cs="Calibri"/>
           <w:sz w:val="24"/>
         </w:rPr>
-        <w:t>Aplikacja jest dostępna zarówno z poziomu komputera jak i urządzenia mobilnego.</w:t>
+        <w:t>Aplikacja zapewnia bezpieczeństwo danych użytkownika i chroni przed niepowołanym dostępem.</w:t>
       </w:r>
     </w:p>
     <w:p>
@@ -2037,7 +1981,7 @@
           <w:rFonts w:ascii="Calibri" w:hAnsi="Calibri" w:cs="Calibri"/>
           <w:sz w:val="24"/>
         </w:rPr>
-        <w:t>Aplikacja zapewnia bezpieczeństwo danych użytkownika i chroni przed niepowołanym dostępem.</w:t>
+        <w:t>Do korzystania z aplikacji wymagane jest posiadanie zainstalowanej przeglądarki internetowej (bądź jej mobilnej wersji).</w:t>
       </w:r>
     </w:p>
     <w:p>
@@ -2058,7 +2002,34 @@
           <w:rFonts w:ascii="Calibri" w:hAnsi="Calibri" w:cs="Calibri"/>
           <w:sz w:val="24"/>
         </w:rPr>
-        <w:t>Do korzystania z aplikacji wymagane jest posiadanie zainstalowanej przeglądarki internetowej (bądź jej mobilnej wersji).</w:t>
+        <w:t>Dane użytkowników nie są przekazywane osobom trzecim ani wykorzystywane bez ich wiedzy i zgody.</w:t>
+      </w:r>
+    </w:p>
+    <w:p>
+      <w:pPr>
+        <w:spacing w:line="360" w:lineRule="auto"/>
+        <w:rPr>
+          <w:rFonts w:ascii="Calibri" w:hAnsi="Calibri" w:cs="Calibri"/>
+          <w:sz w:val="24"/>
+        </w:rPr>
+      </w:pPr>
+    </w:p>
+    <w:p>
+      <w:pPr>
+        <w:spacing w:line="360" w:lineRule="auto"/>
+        <w:rPr>
+          <w:rFonts w:ascii="Calibri" w:hAnsi="Calibri" w:cs="Calibri"/>
+          <w:b/>
+          <w:sz w:val="24"/>
+        </w:rPr>
+      </w:pPr>
+      <w:r>
+        <w:rPr>
+          <w:rFonts w:ascii="Calibri" w:hAnsi="Calibri" w:cs="Calibri"/>
+          <w:b/>
+          <w:sz w:val="24"/>
+        </w:rPr>
+        <w:t>WYMAGANIA DZIEDZINOWE</w:t>
       </w:r>
     </w:p>
     <w:p>
@@ -2079,35 +2050,21 @@
           <w:rFonts w:ascii="Calibri" w:hAnsi="Calibri" w:cs="Calibri"/>
           <w:sz w:val="24"/>
         </w:rPr>
-        <w:t>Dane użytkowników nie są przekazywane osobom trzecim ani wykorzystywane bez ich wiedzy i zgody.</w:t>
-      </w:r>
-    </w:p>
-    <w:p>
-      <w:pPr>
-        <w:spacing w:line="360" w:lineRule="auto"/>
-        <w:rPr>
-          <w:rFonts w:ascii="Calibri" w:hAnsi="Calibri" w:cs="Calibri"/>
-          <w:sz w:val="24"/>
-        </w:rPr>
-      </w:pPr>
-    </w:p>
-    <w:p>
-      <w:pPr>
-        <w:spacing w:line="360" w:lineRule="auto"/>
-        <w:rPr>
-          <w:rFonts w:ascii="Calibri" w:hAnsi="Calibri" w:cs="Calibri"/>
-          <w:b/>
-          <w:sz w:val="24"/>
-        </w:rPr>
-      </w:pPr>
-      <w:r>
-        <w:rPr>
-          <w:rFonts w:ascii="Calibri" w:hAnsi="Calibri" w:cs="Calibri"/>
-          <w:b/>
-          <w:sz w:val="24"/>
-        </w:rPr>
-        <w:lastRenderedPageBreak/>
-        <w:t>WYMAGANIA DZIEDZINOWE</w:t>
+        <w:t>Dane użytkowników oraz dane aplikacji przechowywane są na zewnętrznych</w:t>
+      </w:r>
+      <w:r>
+        <w:rPr>
+          <w:rFonts w:ascii="Calibri" w:hAnsi="Calibri" w:cs="Calibri"/>
+          <w:sz w:val="24"/>
+        </w:rPr>
+        <w:t xml:space="preserve"> </w:t>
+      </w:r>
+      <w:r>
+        <w:rPr>
+          <w:rFonts w:ascii="Calibri" w:hAnsi="Calibri" w:cs="Calibri"/>
+          <w:sz w:val="24"/>
+        </w:rPr>
+        <w:t>serwerach.</w:t>
       </w:r>
     </w:p>
     <w:p>
@@ -2128,21 +2085,7 @@
           <w:rFonts w:ascii="Calibri" w:hAnsi="Calibri" w:cs="Calibri"/>
           <w:sz w:val="24"/>
         </w:rPr>
-        <w:t>Dane użytkowników oraz dane aplikacji przechowywane są na zewnętrznych</w:t>
-      </w:r>
-      <w:r>
-        <w:rPr>
-          <w:rFonts w:ascii="Calibri" w:hAnsi="Calibri" w:cs="Calibri"/>
-          <w:sz w:val="24"/>
-        </w:rPr>
-        <w:t xml:space="preserve"> </w:t>
-      </w:r>
-      <w:r>
-        <w:rPr>
-          <w:rFonts w:ascii="Calibri" w:hAnsi="Calibri" w:cs="Calibri"/>
-          <w:sz w:val="24"/>
-        </w:rPr>
-        <w:t>serwerach.</w:t>
+        <w:t>Dostęp do danych posiadają wyłącznie osoby do tego uprawnione.</w:t>
       </w:r>
     </w:p>
     <w:p>
@@ -2163,28 +2106,23 @@
           <w:rFonts w:ascii="Calibri" w:hAnsi="Calibri" w:cs="Calibri"/>
           <w:sz w:val="24"/>
         </w:rPr>
-        <w:t>Dostęp do danych posiadają wyłącznie osoby do tego uprawnione.</w:t>
+        <w:lastRenderedPageBreak/>
+        <w:t xml:space="preserve">Płatności obsługiwane są wyłącznie przez sprawdzonych pośredników. </w:t>
       </w:r>
     </w:p>
     <w:p>
       <w:pPr>
-        <w:pStyle w:val="Akapitzlist"/>
-        <w:numPr>
-          <w:ilvl w:val="0"/>
-          <w:numId w:val="1"/>
-        </w:numPr>
-        <w:spacing w:line="360" w:lineRule="auto"/>
-        <w:rPr>
-          <w:rFonts w:ascii="Calibri" w:hAnsi="Calibri" w:cs="Calibri"/>
-          <w:sz w:val="24"/>
-        </w:rPr>
-      </w:pPr>
-      <w:r>
-        <w:rPr>
-          <w:rFonts w:ascii="Calibri" w:hAnsi="Calibri" w:cs="Calibri"/>
-          <w:sz w:val="24"/>
-        </w:rPr>
-        <w:t xml:space="preserve">Płatności obsługiwane są wyłącznie przez sprawdzonych pośredników. </w:t>
+        <w:rPr>
+          <w:rFonts w:ascii="Calibri" w:hAnsi="Calibri" w:cs="Calibri"/>
+          <w:sz w:val="24"/>
+        </w:rPr>
+      </w:pPr>
+      <w:r>
+        <w:rPr>
+          <w:rFonts w:ascii="Calibri" w:hAnsi="Calibri" w:cs="Calibri"/>
+          <w:sz w:val="24"/>
+        </w:rPr>
+        <w:br w:type="page"/>
       </w:r>
     </w:p>
     <w:p>
@@ -2203,6 +2141,7 @@
         <w:rPr>
           <w:rFonts w:ascii="Calibri" w:hAnsi="Calibri" w:cs="Calibri"/>
         </w:rPr>
+        <w:lastRenderedPageBreak/>
         <w:t>analiza rynku</w:t>
       </w:r>
       <w:bookmarkEnd w:id="4"/>
@@ -2236,6 +2175,294 @@
           <w:sz w:val="24"/>
         </w:rPr>
         <w:t xml:space="preserve">NAJWIĘKSI KONKURENCI </w:t>
+      </w:r>
+    </w:p>
+    <w:p>
+      <w:pPr>
+        <w:spacing w:line="360" w:lineRule="auto"/>
+        <w:rPr>
+          <w:rFonts w:ascii="Calibri" w:hAnsi="Calibri" w:cs="Calibri"/>
+          <w:b/>
+          <w:sz w:val="24"/>
+        </w:rPr>
+      </w:pPr>
+      <w:r>
+        <w:rPr>
+          <w:rFonts w:ascii="Calibri" w:hAnsi="Calibri" w:cs="Calibri"/>
+          <w:b/>
+          <w:noProof/>
+          <w:sz w:val="24"/>
+        </w:rPr>
+        <w:drawing>
+          <wp:inline distT="0" distB="0" distL="0" distR="0" wp14:anchorId="25CF52C0" wp14:editId="7525202A">
+            <wp:extent cx="2156460" cy="438925"/>
+            <wp:effectExtent l="0" t="0" r="0" b="0"/>
+            <wp:docPr id="2" name="Obraz 2"/>
+            <wp:cNvGraphicFramePr>
+              <a:graphicFrameLocks xmlns:a="http://schemas.openxmlformats.org/drawingml/2006/main" noChangeAspect="1"/>
+            </wp:cNvGraphicFramePr>
+            <a:graphic xmlns:a="http://schemas.openxmlformats.org/drawingml/2006/main">
+              <a:graphicData uri="http://schemas.openxmlformats.org/drawingml/2006/picture">
+                <pic:pic xmlns:pic="http://schemas.openxmlformats.org/drawingml/2006/picture">
+                  <pic:nvPicPr>
+                    <pic:cNvPr id="0" name="Picture 1"/>
+                    <pic:cNvPicPr>
+                      <a:picLocks noChangeAspect="1" noChangeArrowheads="1"/>
+                    </pic:cNvPicPr>
+                  </pic:nvPicPr>
+                  <pic:blipFill>
+                    <a:blip r:embed="rId8">
+                      <a:extLst>
+                        <a:ext uri="{28A0092B-C50C-407E-A947-70E740481C1C}">
+                          <a14:useLocalDpi xmlns:a14="http://schemas.microsoft.com/office/drawing/2010/main" val="0"/>
+                        </a:ext>
+                      </a:extLst>
+                    </a:blip>
+                    <a:srcRect/>
+                    <a:stretch>
+                      <a:fillRect/>
+                    </a:stretch>
+                  </pic:blipFill>
+                  <pic:spPr bwMode="auto">
+                    <a:xfrm>
+                      <a:off x="0" y="0"/>
+                      <a:ext cx="2190990" cy="445953"/>
+                    </a:xfrm>
+                    <a:prstGeom prst="rect">
+                      <a:avLst/>
+                    </a:prstGeom>
+                    <a:noFill/>
+                    <a:ln>
+                      <a:noFill/>
+                    </a:ln>
+                  </pic:spPr>
+                </pic:pic>
+              </a:graphicData>
+            </a:graphic>
+          </wp:inline>
+        </w:drawing>
+      </w:r>
+      <w:r>
+        <w:rPr>
+          <w:rFonts w:ascii="Calibri" w:hAnsi="Calibri" w:cs="Calibri"/>
+          <w:b/>
+          <w:sz w:val="24"/>
+        </w:rPr>
+        <w:t xml:space="preserve">  </w:t>
+      </w:r>
+      <w:hyperlink r:id="rId9" w:history="1">
+        <w:r>
+          <w:rPr>
+            <w:rStyle w:val="Hipercze"/>
+            <w:rFonts w:ascii="Calibri" w:hAnsi="Calibri" w:cs="Calibri"/>
+            <w:b/>
+            <w:sz w:val="24"/>
+          </w:rPr>
+          <w:t>www.</w:t>
+        </w:r>
+        <w:r>
+          <w:rPr>
+            <w:rStyle w:val="Hipercze"/>
+            <w:rFonts w:ascii="Calibri" w:hAnsi="Calibri" w:cs="Calibri"/>
+            <w:b/>
+            <w:sz w:val="24"/>
+          </w:rPr>
+          <w:t>firetms.com</w:t>
+        </w:r>
+      </w:hyperlink>
+      <w:r>
+        <w:rPr>
+          <w:rFonts w:ascii="Calibri" w:hAnsi="Calibri" w:cs="Calibri"/>
+          <w:b/>
+          <w:sz w:val="24"/>
+        </w:rPr>
+        <w:t xml:space="preserve"> </w:t>
+      </w:r>
+    </w:p>
+    <w:p>
+      <w:pPr>
+        <w:spacing w:line="360" w:lineRule="auto"/>
+        <w:rPr>
+          <w:rFonts w:ascii="Calibri" w:hAnsi="Calibri" w:cs="Calibri"/>
+          <w:b/>
+          <w:sz w:val="24"/>
+        </w:rPr>
+      </w:pPr>
+      <w:r>
+        <w:rPr>
+          <w:rFonts w:ascii="Calibri" w:hAnsi="Calibri" w:cs="Calibri"/>
+          <w:b/>
+          <w:noProof/>
+          <w:sz w:val="24"/>
+        </w:rPr>
+        <w:drawing>
+          <wp:inline distT="0" distB="0" distL="0" distR="0" wp14:anchorId="14EB116C" wp14:editId="07F02720">
+            <wp:extent cx="2133600" cy="457200"/>
+            <wp:effectExtent l="0" t="0" r="0" b="0"/>
+            <wp:docPr id="4" name="Obraz 4"/>
+            <wp:cNvGraphicFramePr>
+              <a:graphicFrameLocks xmlns:a="http://schemas.openxmlformats.org/drawingml/2006/main" noChangeAspect="1"/>
+            </wp:cNvGraphicFramePr>
+            <a:graphic xmlns:a="http://schemas.openxmlformats.org/drawingml/2006/main">
+              <a:graphicData uri="http://schemas.openxmlformats.org/drawingml/2006/picture">
+                <pic:pic xmlns:pic="http://schemas.openxmlformats.org/drawingml/2006/picture">
+                  <pic:nvPicPr>
+                    <pic:cNvPr id="0" name="Picture 2"/>
+                    <pic:cNvPicPr>
+                      <a:picLocks noChangeAspect="1" noChangeArrowheads="1"/>
+                    </pic:cNvPicPr>
+                  </pic:nvPicPr>
+                  <pic:blipFill>
+                    <a:blip r:embed="rId10">
+                      <a:extLst>
+                        <a:ext uri="{28A0092B-C50C-407E-A947-70E740481C1C}">
+                          <a14:useLocalDpi xmlns:a14="http://schemas.microsoft.com/office/drawing/2010/main" val="0"/>
+                        </a:ext>
+                      </a:extLst>
+                    </a:blip>
+                    <a:srcRect/>
+                    <a:stretch>
+                      <a:fillRect/>
+                    </a:stretch>
+                  </pic:blipFill>
+                  <pic:spPr bwMode="auto">
+                    <a:xfrm>
+                      <a:off x="0" y="0"/>
+                      <a:ext cx="2192845" cy="469895"/>
+                    </a:xfrm>
+                    <a:prstGeom prst="rect">
+                      <a:avLst/>
+                    </a:prstGeom>
+                    <a:noFill/>
+                    <a:ln>
+                      <a:noFill/>
+                    </a:ln>
+                  </pic:spPr>
+                </pic:pic>
+              </a:graphicData>
+            </a:graphic>
+          </wp:inline>
+        </w:drawing>
+      </w:r>
+      <w:r>
+        <w:rPr>
+          <w:rFonts w:ascii="Calibri" w:hAnsi="Calibri" w:cs="Calibri"/>
+          <w:b/>
+          <w:sz w:val="24"/>
+        </w:rPr>
+        <w:t xml:space="preserve"> </w:t>
+      </w:r>
+      <w:hyperlink r:id="rId11" w:history="1">
+        <w:r>
+          <w:rPr>
+            <w:rStyle w:val="Hipercze"/>
+            <w:rFonts w:ascii="Calibri" w:hAnsi="Calibri" w:cs="Calibri"/>
+            <w:b/>
+            <w:sz w:val="24"/>
+          </w:rPr>
+          <w:t>www.benson.pl</w:t>
+        </w:r>
+      </w:hyperlink>
+      <w:r>
+        <w:rPr>
+          <w:rFonts w:ascii="Calibri" w:hAnsi="Calibri" w:cs="Calibri"/>
+          <w:b/>
+          <w:sz w:val="24"/>
+        </w:rPr>
+        <w:t xml:space="preserve"> </w:t>
+      </w:r>
+    </w:p>
+    <w:p>
+      <w:pPr>
+        <w:spacing w:line="360" w:lineRule="auto"/>
+        <w:rPr>
+          <w:rFonts w:ascii="Calibri" w:hAnsi="Calibri" w:cs="Calibri"/>
+          <w:b/>
+          <w:sz w:val="24"/>
+        </w:rPr>
+      </w:pPr>
+      <w:r>
+        <w:rPr>
+          <w:rFonts w:ascii="Calibri" w:hAnsi="Calibri" w:cs="Calibri"/>
+          <w:b/>
+          <w:noProof/>
+          <w:sz w:val="24"/>
+        </w:rPr>
+        <w:drawing>
+          <wp:inline distT="0" distB="0" distL="0" distR="0" wp14:anchorId="7B4EC44C" wp14:editId="7259377D">
+            <wp:extent cx="2111407" cy="662787"/>
+            <wp:effectExtent l="0" t="0" r="3175" b="4445"/>
+            <wp:docPr id="5" name="Obraz 5"/>
+            <wp:cNvGraphicFramePr>
+              <a:graphicFrameLocks xmlns:a="http://schemas.openxmlformats.org/drawingml/2006/main" noChangeAspect="1"/>
+            </wp:cNvGraphicFramePr>
+            <a:graphic xmlns:a="http://schemas.openxmlformats.org/drawingml/2006/main">
+              <a:graphicData uri="http://schemas.openxmlformats.org/drawingml/2006/picture">
+                <pic:pic xmlns:pic="http://schemas.openxmlformats.org/drawingml/2006/picture">
+                  <pic:nvPicPr>
+                    <pic:cNvPr id="0" name="Picture 3"/>
+                    <pic:cNvPicPr>
+                      <a:picLocks noChangeAspect="1" noChangeArrowheads="1"/>
+                    </pic:cNvPicPr>
+                  </pic:nvPicPr>
+                  <pic:blipFill>
+                    <a:blip r:embed="rId12" cstate="print">
+                      <a:extLst>
+                        <a:ext uri="{28A0092B-C50C-407E-A947-70E740481C1C}">
+                          <a14:useLocalDpi xmlns:a14="http://schemas.microsoft.com/office/drawing/2010/main" val="0"/>
+                        </a:ext>
+                      </a:extLst>
+                    </a:blip>
+                    <a:srcRect/>
+                    <a:stretch>
+                      <a:fillRect/>
+                    </a:stretch>
+                  </pic:blipFill>
+                  <pic:spPr bwMode="auto">
+                    <a:xfrm>
+                      <a:off x="0" y="0"/>
+                      <a:ext cx="2149637" cy="674788"/>
+                    </a:xfrm>
+                    <a:prstGeom prst="rect">
+                      <a:avLst/>
+                    </a:prstGeom>
+                    <a:noFill/>
+                    <a:ln>
+                      <a:noFill/>
+                    </a:ln>
+                  </pic:spPr>
+                </pic:pic>
+              </a:graphicData>
+            </a:graphic>
+          </wp:inline>
+        </w:drawing>
+      </w:r>
+      <w:r>
+        <w:rPr>
+          <w:rFonts w:ascii="Calibri" w:hAnsi="Calibri" w:cs="Calibri"/>
+          <w:b/>
+          <w:sz w:val="24"/>
+        </w:rPr>
+        <w:t xml:space="preserve"> </w:t>
+      </w:r>
+      <w:hyperlink r:id="rId13" w:history="1">
+        <w:r>
+          <w:rPr>
+            <w:rStyle w:val="Hipercze"/>
+            <w:rFonts w:ascii="Calibri" w:hAnsi="Calibri" w:cs="Calibri"/>
+            <w:b/>
+            <w:sz w:val="24"/>
+          </w:rPr>
+          <w:t>www.listprzewozowy.com.pl</w:t>
+        </w:r>
+      </w:hyperlink>
+      <w:r>
+        <w:rPr>
+          <w:rFonts w:ascii="Calibri" w:hAnsi="Calibri" w:cs="Calibri"/>
+          <w:b/>
+          <w:sz w:val="24"/>
+        </w:rPr>
+        <w:t xml:space="preserve"> </w:t>
       </w:r>
     </w:p>
     <w:tbl>
@@ -2327,12 +2554,14 @@
                 <w:sz w:val="24"/>
               </w:rPr>
             </w:pPr>
-          </w:p>
-        </w:tc>
-        <w:tc>
-          <w:tcPr>
-            <w:tcW w:w="4774" w:type="dxa"/>
-          </w:tcPr>
+            <w:r>
+              <w:rPr>
+                <w:rFonts w:ascii="Calibri" w:hAnsi="Calibri" w:cs="Calibri"/>
+                <w:sz w:val="24"/>
+              </w:rPr>
+              <w:t xml:space="preserve">Modułowość </w:t>
+            </w:r>
+          </w:p>
           <w:p>
             <w:pPr>
               <w:pStyle w:val="Akapitzlist"/>
@@ -2346,14 +2575,148 @@
                 <w:sz w:val="24"/>
               </w:rPr>
             </w:pPr>
+            <w:r>
+              <w:rPr>
+                <w:rFonts w:ascii="Calibri" w:hAnsi="Calibri" w:cs="Calibri"/>
+                <w:sz w:val="24"/>
+              </w:rPr>
+              <w:t>Kompleksowość</w:t>
+            </w:r>
+          </w:p>
+          <w:p>
+            <w:pPr>
+              <w:pStyle w:val="Akapitzlist"/>
+              <w:numPr>
+                <w:ilvl w:val="0"/>
+                <w:numId w:val="1"/>
+              </w:numPr>
+              <w:spacing w:line="360" w:lineRule="auto"/>
+              <w:rPr>
+                <w:rFonts w:ascii="Calibri" w:hAnsi="Calibri" w:cs="Calibri"/>
+                <w:sz w:val="24"/>
+              </w:rPr>
+            </w:pPr>
+            <w:r>
+              <w:rPr>
+                <w:rFonts w:ascii="Calibri" w:hAnsi="Calibri" w:cs="Calibri"/>
+                <w:sz w:val="24"/>
+              </w:rPr>
+              <w:t>Obsługa księgowości/magazynu</w:t>
+            </w:r>
+            <w:r>
+              <w:rPr>
+                <w:rFonts w:ascii="Calibri" w:hAnsi="Calibri" w:cs="Calibri"/>
+                <w:sz w:val="24"/>
+              </w:rPr>
+              <w:t xml:space="preserve"> </w:t>
+            </w:r>
+          </w:p>
+          <w:p>
+            <w:pPr>
+              <w:pStyle w:val="Akapitzlist"/>
+              <w:numPr>
+                <w:ilvl w:val="0"/>
+                <w:numId w:val="1"/>
+              </w:numPr>
+              <w:spacing w:line="360" w:lineRule="auto"/>
+              <w:rPr>
+                <w:rFonts w:ascii="Calibri" w:hAnsi="Calibri" w:cs="Calibri"/>
+                <w:sz w:val="24"/>
+              </w:rPr>
+            </w:pPr>
+            <w:r>
+              <w:rPr>
+                <w:rFonts w:ascii="Calibri" w:hAnsi="Calibri" w:cs="Calibri"/>
+                <w:sz w:val="24"/>
+              </w:rPr>
+              <w:t xml:space="preserve">Wsparcie techniczne </w:t>
+            </w:r>
+          </w:p>
+        </w:tc>
+        <w:tc>
+          <w:tcPr>
+            <w:tcW w:w="4774" w:type="dxa"/>
+          </w:tcPr>
+          <w:p>
+            <w:pPr>
+              <w:pStyle w:val="Akapitzlist"/>
+              <w:numPr>
+                <w:ilvl w:val="0"/>
+                <w:numId w:val="1"/>
+              </w:numPr>
+              <w:spacing w:line="360" w:lineRule="auto"/>
+              <w:rPr>
+                <w:rFonts w:ascii="Calibri" w:hAnsi="Calibri" w:cs="Calibri"/>
+                <w:sz w:val="24"/>
+              </w:rPr>
+            </w:pPr>
+            <w:r>
+              <w:rPr>
+                <w:rFonts w:ascii="Calibri" w:hAnsi="Calibri" w:cs="Calibri"/>
+                <w:sz w:val="24"/>
+              </w:rPr>
+              <w:t xml:space="preserve">bardzo rozbudowane i skomplikowane </w:t>
+            </w:r>
+          </w:p>
+          <w:p>
+            <w:pPr>
+              <w:pStyle w:val="Akapitzlist"/>
+              <w:numPr>
+                <w:ilvl w:val="0"/>
+                <w:numId w:val="1"/>
+              </w:numPr>
+              <w:spacing w:line="360" w:lineRule="auto"/>
+              <w:rPr>
+                <w:rFonts w:ascii="Calibri" w:hAnsi="Calibri" w:cs="Calibri"/>
+                <w:sz w:val="24"/>
+              </w:rPr>
+            </w:pPr>
+            <w:r>
+              <w:rPr>
+                <w:rFonts w:ascii="Calibri" w:hAnsi="Calibri" w:cs="Calibri"/>
+                <w:sz w:val="24"/>
+              </w:rPr>
+              <w:t xml:space="preserve">długi czas i </w:t>
+            </w:r>
+            <w:r>
+              <w:rPr>
+                <w:rFonts w:ascii="Calibri" w:hAnsi="Calibri" w:cs="Calibri"/>
+                <w:sz w:val="24"/>
+              </w:rPr>
+              <w:t>duży koszt wdrożenia oraz drogie abonamenty</w:t>
+            </w:r>
+          </w:p>
+          <w:p>
+            <w:pPr>
+              <w:pStyle w:val="Akapitzlist"/>
+              <w:numPr>
+                <w:ilvl w:val="0"/>
+                <w:numId w:val="1"/>
+              </w:numPr>
+              <w:spacing w:line="360" w:lineRule="auto"/>
+              <w:rPr>
+                <w:rFonts w:ascii="Calibri" w:hAnsi="Calibri" w:cs="Calibri"/>
+                <w:sz w:val="24"/>
+              </w:rPr>
+            </w:pPr>
+            <w:r>
+              <w:rPr>
+                <w:rFonts w:ascii="Calibri" w:hAnsi="Calibri" w:cs="Calibri"/>
+                <w:sz w:val="24"/>
+              </w:rPr>
+              <w:t>skierowane głównie do dużych i bardzo dużych przedsiębiorstw</w:t>
+            </w:r>
           </w:p>
         </w:tc>
       </w:tr>
     </w:tbl>
     <w:p>
       <w:pPr>
-        <w:rPr>
-          <w:rFonts w:ascii="Calibri" w:hAnsi="Calibri" w:cs="Calibri"/>
+        <w:spacing w:line="360" w:lineRule="auto"/>
+        <w:rPr>
+          <w:rFonts w:ascii="Calibri" w:hAnsi="Calibri" w:cs="Calibri"/>
+          <w:b/>
+          <w:sz w:val="24"/>
         </w:rPr>
       </w:pPr>
     </w:p>
@@ -2393,16 +2756,108 @@
           <w:rFonts w:ascii="Calibri" w:hAnsi="Calibri" w:cs="Calibri"/>
           <w:sz w:val="24"/>
         </w:rPr>
-        <w:t>.</w:t>
+        <w:t>Niewielka, lekka webowa aplikacja – nie wymaga instalacji</w:t>
       </w:r>
     </w:p>
     <w:p>
       <w:pPr>
-        <w:rPr>
-          <w:rFonts w:ascii="Calibri" w:hAnsi="Calibri" w:cs="Calibri"/>
-          <w:sz w:val="24"/>
-        </w:rPr>
-      </w:pPr>
+        <w:pStyle w:val="Akapitzlist"/>
+        <w:numPr>
+          <w:ilvl w:val="0"/>
+          <w:numId w:val="1"/>
+        </w:numPr>
+        <w:spacing w:line="360" w:lineRule="auto"/>
+        <w:rPr>
+          <w:rFonts w:ascii="Calibri" w:hAnsi="Calibri" w:cs="Calibri"/>
+          <w:sz w:val="24"/>
+        </w:rPr>
+      </w:pPr>
+      <w:r>
+        <w:rPr>
+          <w:rFonts w:ascii="Calibri" w:hAnsi="Calibri" w:cs="Calibri"/>
+          <w:sz w:val="24"/>
+        </w:rPr>
+        <w:t>Bardzo intuicyjny</w:t>
+      </w:r>
+      <w:r>
+        <w:rPr>
+          <w:rFonts w:ascii="Calibri" w:hAnsi="Calibri" w:cs="Calibri"/>
+          <w:sz w:val="24"/>
+        </w:rPr>
+        <w:t>, przejrzysty</w:t>
+      </w:r>
+      <w:r>
+        <w:rPr>
+          <w:rFonts w:ascii="Calibri" w:hAnsi="Calibri" w:cs="Calibri"/>
+          <w:sz w:val="24"/>
+        </w:rPr>
+        <w:t xml:space="preserve"> interfejs – łatwa do nauczenia się </w:t>
+      </w:r>
+    </w:p>
+    <w:p>
+      <w:pPr>
+        <w:pStyle w:val="Akapitzlist"/>
+        <w:numPr>
+          <w:ilvl w:val="0"/>
+          <w:numId w:val="1"/>
+        </w:numPr>
+        <w:spacing w:line="360" w:lineRule="auto"/>
+        <w:rPr>
+          <w:rFonts w:ascii="Calibri" w:hAnsi="Calibri" w:cs="Calibri"/>
+          <w:sz w:val="24"/>
+        </w:rPr>
+      </w:pPr>
+      <w:r>
+        <w:rPr>
+          <w:rFonts w:ascii="Calibri" w:hAnsi="Calibri" w:cs="Calibri"/>
+          <w:sz w:val="24"/>
+        </w:rPr>
+        <w:t>W pełni zdalny proces wdrażania – tworzenie bazy danych na potrzeby klienta</w:t>
+      </w:r>
+    </w:p>
+    <w:p>
+      <w:pPr>
+        <w:pStyle w:val="Akapitzlist"/>
+        <w:numPr>
+          <w:ilvl w:val="0"/>
+          <w:numId w:val="1"/>
+        </w:numPr>
+        <w:spacing w:line="360" w:lineRule="auto"/>
+        <w:rPr>
+          <w:rFonts w:ascii="Calibri" w:hAnsi="Calibri" w:cs="Calibri"/>
+          <w:sz w:val="24"/>
+        </w:rPr>
+      </w:pPr>
+      <w:r>
+        <w:rPr>
+          <w:rFonts w:ascii="Calibri" w:hAnsi="Calibri" w:cs="Calibri"/>
+          <w:sz w:val="24"/>
+        </w:rPr>
+        <w:t>Profil kierowcy – interakcja z wykonawcami</w:t>
+      </w:r>
+    </w:p>
+    <w:p>
+      <w:pPr>
+        <w:pStyle w:val="Akapitzlist"/>
+        <w:numPr>
+          <w:ilvl w:val="0"/>
+          <w:numId w:val="1"/>
+        </w:numPr>
+        <w:spacing w:line="360" w:lineRule="auto"/>
+        <w:rPr>
+          <w:rFonts w:ascii="Calibri" w:hAnsi="Calibri" w:cs="Calibri"/>
+          <w:sz w:val="24"/>
+        </w:rPr>
+      </w:pPr>
+      <w:r>
+        <w:rPr>
+          <w:rFonts w:ascii="Calibri" w:hAnsi="Calibri" w:cs="Calibri"/>
+          <w:sz w:val="24"/>
+        </w:rPr>
+        <w:t xml:space="preserve">Skierowana do mikro, małych i średnich przedsiębiorstw </w:t>
+      </w:r>
+      <w:bookmarkStart w:id="5" w:name="_GoBack"/>
+      <w:bookmarkEnd w:id="5"/>
       <w:r>
         <w:rPr>
           <w:rFonts w:ascii="Calibri" w:hAnsi="Calibri" w:cs="Calibri"/>
@@ -2422,8 +2877,8 @@
           <w:rFonts w:ascii="Calibri" w:hAnsi="Calibri" w:cs="Calibri"/>
         </w:rPr>
       </w:pPr>
-      <w:bookmarkStart w:id="5" w:name="_Hlk515047948"/>
-      <w:bookmarkStart w:id="6" w:name="_Toc529214826"/>
+      <w:bookmarkStart w:id="6" w:name="_Hlk515047948"/>
+      <w:bookmarkStart w:id="7" w:name="_Toc529214826"/>
       <w:r>
         <w:rPr>
           <w:rFonts w:ascii="Calibri" w:hAnsi="Calibri" w:cs="Calibri"/>
@@ -2431,8 +2886,8 @@
         <w:lastRenderedPageBreak/>
         <w:t>perspektywy rozwoju</w:t>
       </w:r>
-      <w:bookmarkEnd w:id="5"/>
       <w:bookmarkEnd w:id="6"/>
+      <w:bookmarkEnd w:id="7"/>
     </w:p>
     <w:p>
       <w:pPr>
@@ -2587,7 +3042,7 @@
           <w:rFonts w:ascii="Calibri" w:hAnsi="Calibri" w:cs="Calibri"/>
         </w:rPr>
       </w:pPr>
-      <w:bookmarkStart w:id="7" w:name="_Toc529214827"/>
+      <w:bookmarkStart w:id="8" w:name="_Toc529214827"/>
       <w:r>
         <w:rPr>
           <w:rFonts w:ascii="Calibri" w:hAnsi="Calibri" w:cs="Calibri"/>
@@ -2595,7 +3050,7 @@
         <w:lastRenderedPageBreak/>
         <w:t>Diagram przypadków użycia</w:t>
       </w:r>
-      <w:bookmarkEnd w:id="7"/>
+      <w:bookmarkEnd w:id="8"/>
     </w:p>
     <w:p>
       <w:pPr>
@@ -2627,7 +3082,7 @@
                     <pic:cNvPicPr/>
                   </pic:nvPicPr>
                   <pic:blipFill>
-                    <a:blip r:embed="rId8">
+                    <a:blip r:embed="rId14">
                       <a:extLst>
                         <a:ext uri="{28A0092B-C50C-407E-A947-70E740481C1C}">
                           <a14:useLocalDpi xmlns:a14="http://schemas.microsoft.com/office/drawing/2010/main" val="0"/>
@@ -2665,7 +3120,7 @@
           <w:rFonts w:ascii="Calibri" w:hAnsi="Calibri" w:cs="Calibri"/>
         </w:rPr>
       </w:pPr>
-      <w:bookmarkStart w:id="8" w:name="_Toc529214828"/>
+      <w:bookmarkStart w:id="9" w:name="_Toc529214828"/>
       <w:r>
         <w:rPr>
           <w:rFonts w:ascii="Calibri" w:hAnsi="Calibri" w:cs="Calibri"/>
@@ -2673,7 +3128,7 @@
         <w:lastRenderedPageBreak/>
         <w:t>Diagram przypadków użycia – opis przypadków użycia</w:t>
       </w:r>
-      <w:bookmarkEnd w:id="8"/>
+      <w:bookmarkEnd w:id="9"/>
     </w:p>
     <w:p>
       <w:pPr>
@@ -4778,7 +5233,6 @@
                 <w:rFonts w:ascii="Calibri" w:eastAsia="Times New Roman" w:hAnsi="Calibri" w:cs="Calibri"/>
                 <w:b/>
               </w:rPr>
-              <w:lastRenderedPageBreak/>
               <w:t>Alternatywne ciągi zdarzeń:</w:t>
             </w:r>
           </w:p>
@@ -5453,7 +5907,6 @@
                 <w:rFonts w:ascii="Calibri" w:eastAsia="Times New Roman" w:hAnsi="Calibri" w:cs="Calibri"/>
                 <w:b/>
               </w:rPr>
-              <w:lastRenderedPageBreak/>
               <w:t>Wyniki końcowe:</w:t>
             </w:r>
           </w:p>
@@ -6420,8 +6873,6 @@
               </w:rPr>
               <w:t>Dyspozytor i kierowca widzą wszystkie statusy nadane danemu zleceniu, jednakowoż zmiana może być przez nich dokonana jedynie na jeden ze statusów im przydzielonych.</w:t>
             </w:r>
-            <w:bookmarkStart w:id="9" w:name="_GoBack"/>
-            <w:bookmarkEnd w:id="9"/>
           </w:p>
         </w:tc>
       </w:tr>
@@ -6524,7 +6975,7 @@
       </w:pPr>
     </w:p>
     <w:sectPr>
-      <w:footerReference w:type="default" r:id="rId9"/>
+      <w:footerReference w:type="default" r:id="rId15"/>
       <w:pgSz w:w="11906" w:h="16838"/>
       <w:pgMar w:top="1417" w:right="1417" w:bottom="1417" w:left="1417" w:header="708" w:footer="708" w:gutter="0"/>
       <w:pgNumType w:start="1"/>
@@ -10747,7 +11198,7 @@
 </file>
 
 <file path=customXml/itemProps1.xml><?xml version="1.0" encoding="utf-8"?>
-<ds:datastoreItem xmlns:ds="http://schemas.openxmlformats.org/officeDocument/2006/customXml" ds:itemID="{B904A843-CDE3-4226-B759-DF4FD03890FE}">
+<ds:datastoreItem xmlns:ds="http://schemas.openxmlformats.org/officeDocument/2006/customXml" ds:itemID="{A21A098B-C2C8-4DCB-B58D-6FB7E1E7A3FB}">
   <ds:schemaRefs>
     <ds:schemaRef ds:uri="http://schemas.openxmlformats.org/officeDocument/2006/bibliography"/>
   </ds:schemaRefs>

</xml_diff>

<commit_message>
webpage and documentation update
</commit_message>
<xml_diff>
--- a/documentation/Projekt systemu.docx
+++ b/documentation/Projekt systemu.docx
@@ -492,8 +492,6 @@
               </w:rPr>
               <w:t>Cel budowy systemu oraz jego przeznaczenie</w:t>
             </w:r>
-            <w:bookmarkStart w:id="1" w:name="_GoBack"/>
-            <w:bookmarkEnd w:id="1"/>
             <w:r>
               <w:rPr>
                 <w:rFonts w:ascii="Calibri" w:hAnsi="Calibri" w:cs="Calibri"/>
@@ -1359,7 +1357,7 @@
           <w:rFonts w:ascii="Calibri" w:hAnsi="Calibri" w:cs="Calibri"/>
         </w:rPr>
       </w:pPr>
-      <w:bookmarkStart w:id="2" w:name="_Toc529214822"/>
+      <w:bookmarkStart w:id="1" w:name="_Toc529214822"/>
       <w:r>
         <w:rPr>
           <w:rFonts w:ascii="Calibri" w:hAnsi="Calibri" w:cs="Calibri"/>
@@ -1373,7 +1371,7 @@
         </w:rPr>
         <w:t xml:space="preserve"> oraz jego przeznaczenie</w:t>
       </w:r>
-      <w:bookmarkEnd w:id="2"/>
+      <w:bookmarkEnd w:id="1"/>
     </w:p>
     <w:p>
       <w:pPr>
@@ -1487,14 +1485,14 @@
           <w:rFonts w:ascii="Calibri" w:hAnsi="Calibri" w:cs="Calibri"/>
         </w:rPr>
       </w:pPr>
-      <w:bookmarkStart w:id="3" w:name="_Toc529214823"/>
+      <w:bookmarkStart w:id="2" w:name="_Toc529214823"/>
       <w:r>
         <w:rPr>
           <w:rFonts w:ascii="Calibri" w:hAnsi="Calibri" w:cs="Calibri"/>
         </w:rPr>
         <w:t>informacje o użytkownikach systemu</w:t>
       </w:r>
-      <w:bookmarkEnd w:id="3"/>
+      <w:bookmarkEnd w:id="2"/>
     </w:p>
     <w:p>
       <w:pPr>
@@ -1567,7 +1565,7 @@
           <w:rFonts w:ascii="Calibri" w:hAnsi="Calibri" w:cs="Calibri"/>
         </w:rPr>
       </w:pPr>
-      <w:bookmarkStart w:id="4" w:name="_Toc529214824"/>
+      <w:bookmarkStart w:id="3" w:name="_Toc529214824"/>
       <w:r>
         <w:rPr>
           <w:rFonts w:ascii="Calibri" w:hAnsi="Calibri" w:cs="Calibri"/>
@@ -1575,7 +1573,7 @@
         <w:lastRenderedPageBreak/>
         <w:t>Wykaz wymagań</w:t>
       </w:r>
-      <w:bookmarkEnd w:id="4"/>
+      <w:bookmarkEnd w:id="3"/>
     </w:p>
     <w:p>
       <w:pPr>
@@ -2132,7 +2130,7 @@
           <w:rFonts w:ascii="Calibri" w:hAnsi="Calibri" w:cs="Calibri"/>
         </w:rPr>
       </w:pPr>
-      <w:bookmarkStart w:id="5" w:name="_Toc529214825"/>
+      <w:bookmarkStart w:id="4" w:name="_Toc529214825"/>
       <w:r>
         <w:rPr>
           <w:rFonts w:ascii="Calibri" w:hAnsi="Calibri" w:cs="Calibri"/>
@@ -2140,7 +2138,7 @@
         <w:lastRenderedPageBreak/>
         <w:t>analiza rynku</w:t>
       </w:r>
-      <w:bookmarkEnd w:id="5"/>
+      <w:bookmarkEnd w:id="4"/>
       <w:r>
         <w:rPr>
           <w:rFonts w:ascii="Calibri" w:hAnsi="Calibri" w:cs="Calibri"/>
@@ -2862,8 +2860,8 @@
           <w:rFonts w:ascii="Calibri" w:hAnsi="Calibri" w:cs="Calibri"/>
         </w:rPr>
       </w:pPr>
-      <w:bookmarkStart w:id="6" w:name="_Hlk515047948"/>
-      <w:bookmarkStart w:id="7" w:name="_Toc529214826"/>
+      <w:bookmarkStart w:id="5" w:name="_Hlk515047948"/>
+      <w:bookmarkStart w:id="6" w:name="_Toc529214826"/>
       <w:r>
         <w:rPr>
           <w:rFonts w:ascii="Calibri" w:hAnsi="Calibri" w:cs="Calibri"/>
@@ -2871,8 +2869,8 @@
         <w:lastRenderedPageBreak/>
         <w:t>perspektywy rozwoju</w:t>
       </w:r>
+      <w:bookmarkEnd w:id="5"/>
       <w:bookmarkEnd w:id="6"/>
-      <w:bookmarkEnd w:id="7"/>
     </w:p>
     <w:p>
       <w:pPr>
@@ -3027,7 +3025,7 @@
           <w:rFonts w:ascii="Calibri" w:hAnsi="Calibri" w:cs="Calibri"/>
         </w:rPr>
       </w:pPr>
-      <w:bookmarkStart w:id="8" w:name="_Toc529214827"/>
+      <w:bookmarkStart w:id="7" w:name="_Toc529214827"/>
       <w:r>
         <w:rPr>
           <w:rFonts w:ascii="Calibri" w:hAnsi="Calibri" w:cs="Calibri"/>
@@ -3035,7 +3033,7 @@
         <w:lastRenderedPageBreak/>
         <w:t>Diagram przypadków użycia</w:t>
       </w:r>
-      <w:bookmarkEnd w:id="8"/>
+      <w:bookmarkEnd w:id="7"/>
     </w:p>
     <w:p>
       <w:pPr>
@@ -3105,7 +3103,7 @@
           <w:rFonts w:ascii="Calibri" w:hAnsi="Calibri" w:cs="Calibri"/>
         </w:rPr>
       </w:pPr>
-      <w:bookmarkStart w:id="9" w:name="_Toc529214828"/>
+      <w:bookmarkStart w:id="8" w:name="_Toc529214828"/>
       <w:r>
         <w:rPr>
           <w:rFonts w:ascii="Calibri" w:hAnsi="Calibri" w:cs="Calibri"/>
@@ -3113,7 +3111,7 @@
         <w:lastRenderedPageBreak/>
         <w:t>Diagram przypadków użycia – opis przypadków użycia</w:t>
       </w:r>
-      <w:bookmarkEnd w:id="9"/>
+      <w:bookmarkEnd w:id="8"/>
     </w:p>
     <w:p>
       <w:pPr>
@@ -5218,6 +5216,7 @@
                 <w:rFonts w:ascii="Calibri" w:eastAsia="Times New Roman" w:hAnsi="Calibri" w:cs="Calibri"/>
                 <w:b/>
               </w:rPr>
+              <w:lastRenderedPageBreak/>
               <w:t>Alternatywne ciągi zdarzeń:</w:t>
             </w:r>
           </w:p>
@@ -5892,6 +5891,7 @@
                 <w:rFonts w:ascii="Calibri" w:eastAsia="Times New Roman" w:hAnsi="Calibri" w:cs="Calibri"/>
                 <w:b/>
               </w:rPr>
+              <w:lastRenderedPageBreak/>
               <w:t>Wyniki końcowe:</w:t>
             </w:r>
           </w:p>
@@ -6886,7 +6886,7 @@
           <w:rFonts w:ascii="Calibri" w:hAnsi="Calibri" w:cs="Calibri"/>
         </w:rPr>
       </w:pPr>
-      <w:bookmarkStart w:id="10" w:name="_Toc529214829"/>
+      <w:bookmarkStart w:id="9" w:name="_Toc529214829"/>
       <w:r>
         <w:rPr>
           <w:rFonts w:ascii="Calibri" w:hAnsi="Calibri" w:cs="Calibri"/>
@@ -6894,7 +6894,7 @@
         <w:lastRenderedPageBreak/>
         <w:t>Diagram klas</w:t>
       </w:r>
-      <w:bookmarkEnd w:id="10"/>
+      <w:bookmarkEnd w:id="9"/>
     </w:p>
     <w:p>
       <w:pPr>
@@ -6902,6 +6902,62 @@
           <w:rFonts w:ascii="Calibri" w:hAnsi="Calibri" w:cs="Calibri"/>
         </w:rPr>
       </w:pPr>
+      <w:bookmarkStart w:id="10" w:name="_GoBack"/>
+      <w:r>
+        <w:rPr>
+          <w:rFonts w:ascii="Calibri" w:hAnsi="Calibri" w:cs="Calibri"/>
+          <w:noProof/>
+        </w:rPr>
+        <w:drawing>
+          <wp:inline distT="0" distB="0" distL="0" distR="0" wp14:anchorId="37138491" wp14:editId="1A317187">
+            <wp:extent cx="3170835" cy="8039100"/>
+            <wp:effectExtent l="0" t="0" r="0" b="0"/>
+            <wp:docPr id="7" name="Obraz 7"/>
+            <wp:cNvGraphicFramePr>
+              <a:graphicFrameLocks xmlns:a="http://schemas.openxmlformats.org/drawingml/2006/main" noChangeAspect="1"/>
+            </wp:cNvGraphicFramePr>
+            <a:graphic xmlns:a="http://schemas.openxmlformats.org/drawingml/2006/main">
+              <a:graphicData uri="http://schemas.openxmlformats.org/drawingml/2006/picture">
+                <pic:pic xmlns:pic="http://schemas.openxmlformats.org/drawingml/2006/picture">
+                  <pic:nvPicPr>
+                    <pic:cNvPr id="0" name="Picture 3"/>
+                    <pic:cNvPicPr>
+                      <a:picLocks noChangeAspect="1" noChangeArrowheads="1"/>
+                    </pic:cNvPicPr>
+                  </pic:nvPicPr>
+                  <pic:blipFill>
+                    <a:blip r:embed="rId15">
+                      <a:extLst>
+                        <a:ext uri="{28A0092B-C50C-407E-A947-70E740481C1C}">
+                          <a14:useLocalDpi xmlns:a14="http://schemas.microsoft.com/office/drawing/2010/main" val="0"/>
+                        </a:ext>
+                      </a:extLst>
+                    </a:blip>
+                    <a:srcRect/>
+                    <a:stretch>
+                      <a:fillRect/>
+                    </a:stretch>
+                  </pic:blipFill>
+                  <pic:spPr bwMode="auto">
+                    <a:xfrm>
+                      <a:off x="0" y="0"/>
+                      <a:ext cx="3171443" cy="8040642"/>
+                    </a:xfrm>
+                    <a:prstGeom prst="rect">
+                      <a:avLst/>
+                    </a:prstGeom>
+                    <a:noFill/>
+                    <a:ln>
+                      <a:noFill/>
+                    </a:ln>
+                  </pic:spPr>
+                </pic:pic>
+              </a:graphicData>
+            </a:graphic>
+          </wp:inline>
+        </w:drawing>
+      </w:r>
+      <w:bookmarkEnd w:id="10"/>
     </w:p>
     <w:p>
       <w:pPr>
@@ -6960,7 +7016,7 @@
       </w:pPr>
     </w:p>
     <w:sectPr>
-      <w:footerReference w:type="default" r:id="rId15"/>
+      <w:footerReference w:type="default" r:id="rId16"/>
       <w:pgSz w:w="11906" w:h="16838"/>
       <w:pgMar w:top="1417" w:right="1417" w:bottom="1417" w:left="1417" w:header="708" w:footer="708" w:gutter="0"/>
       <w:pgNumType w:start="1"/>
@@ -11183,7 +11239,7 @@
 </file>
 
 <file path=customXml/itemProps1.xml><?xml version="1.0" encoding="utf-8"?>
-<ds:datastoreItem xmlns:ds="http://schemas.openxmlformats.org/officeDocument/2006/customXml" ds:itemID="{53BA21C9-3212-4FFA-A3F3-564A5011B6BD}">
+<ds:datastoreItem xmlns:ds="http://schemas.openxmlformats.org/officeDocument/2006/customXml" ds:itemID="{AFE226FE-10E3-4C27-B368-C68E94CE4004}">
   <ds:schemaRefs>
     <ds:schemaRef ds:uri="http://schemas.openxmlformats.org/officeDocument/2006/bibliography"/>
   </ds:schemaRefs>

</xml_diff>